<commit_message>
Start on first question
</commit_message>
<xml_diff>
--- a/Useful Info.docx
+++ b/Useful Info.docx
@@ -90,6 +90,26 @@
         </w:rPr>
         <w:t>Predict what might happen if the supplier initiative had not been implemented</w:t>
       </w:r>
+      <w:r>
+        <w:rPr>
+          <w:u w:val="single"/>
+        </w:rPr>
+        <w:t xml:space="preserve"> and how the</w:t>
+      </w:r>
+      <w:r>
+        <w:rPr>
+          <w:u w:val="single"/>
+        </w:rPr>
+        <w:t xml:space="preserve"> number of defects might</w:t>
+      </w:r>
+      <w:bookmarkStart w:id="0" w:name="_GoBack"/>
+      <w:bookmarkEnd w:id="0"/>
+      <w:r>
+        <w:rPr>
+          <w:u w:val="single"/>
+        </w:rPr>
+        <w:t xml:space="preserve"> be further reduced in the future</w:t>
+      </w:r>
     </w:p>
     <w:p>
       <w:pPr>
@@ -171,8 +191,6 @@
       <w:r>
         <w:t>(new tech is introduced -&gt; learning leads to fall in prod time -&gt; rate of learning declines -&gt; prod time levels off)</w:t>
       </w:r>
-      <w:bookmarkStart w:id="0" w:name="_GoBack"/>
-      <w:bookmarkEnd w:id="0"/>
     </w:p>
     <w:sectPr>
       <w:pgSz w:w="11906" w:h="16838"/>

</xml_diff>